<commit_message>
Início do Curso de C#
</commit_message>
<xml_diff>
--- a/Curso/Anotações do Curso de DotNet.docx
+++ b/Curso/Anotações do Curso de DotNet.docx
@@ -1443,6 +1443,7 @@
       </w:pPr>
       <w:r>
         <w:rPr/>
+        <w:tab/>
         <w:t>Uma aplicação console nada mais é do que uma aplicação que vai ser executada em algum terminal tal como o CMD (Propt Comando) ou Git Bash.</w:t>
       </w:r>
     </w:p>
@@ -1946,28 +1947,7 @@
           <w:b/>
           <w:bCs/>
         </w:rPr>
-        <w:t>Aula 0</w:t>
-      </w:r>
-      <w:r>
-        <w:rPr>
-          <w:b/>
-          <w:bCs/>
-        </w:rPr>
-        <w:t>3</w:t>
-      </w:r>
-      <w:r>
-        <w:rPr>
-          <w:b/>
-          <w:bCs/>
-        </w:rPr>
-        <w:t xml:space="preserve"> : </w:t>
-      </w:r>
-      <w:r>
-        <w:rPr>
-          <w:b/>
-          <w:bCs/>
-        </w:rPr>
-        <w:t>Conhecendo o C#</w:t>
+        <w:t>Aula 03 : Conhecendo o C#</w:t>
       </w:r>
     </w:p>
     <w:p>
@@ -1997,34 +1977,342 @@
           <w:b/>
           <w:bCs/>
         </w:rPr>
-        <w:t>O que é e como funciona o C#</w:t>
-      </w:r>
-    </w:p>
-    <w:p>
-      <w:pPr>
-        <w:pStyle w:val="Normal"/>
-        <w:bidi w:val="0"/>
-        <w:jc w:val="left"/>
-        <w:rPr/>
-      </w:pPr>
-      <w:r>
-        <w:rPr/>
-      </w:r>
-    </w:p>
-    <w:p>
-      <w:pPr>
-        <w:pStyle w:val="Normal"/>
-        <w:bidi w:val="0"/>
-        <w:jc w:val="left"/>
-        <w:rPr/>
-      </w:pPr>
-      <w:r>
-        <w:rPr/>
-        <w:t>Objetivos da aula:</w:t>
+        <w:t>1. O que é o C#</w:t>
+      </w:r>
+    </w:p>
+    <w:p>
+      <w:pPr>
+        <w:pStyle w:val="Normal"/>
+        <w:bidi w:val="0"/>
+        <w:jc w:val="left"/>
+        <w:rPr/>
+      </w:pPr>
+      <w:r>
+        <w:rPr/>
+      </w:r>
+    </w:p>
+    <w:p>
+      <w:pPr>
+        <w:pStyle w:val="Normal"/>
+        <w:bidi w:val="0"/>
+        <w:jc w:val="left"/>
+        <w:rPr/>
+      </w:pPr>
+      <w:r>
+        <w:rPr/>
+        <w:t xml:space="preserve">A linguagem C# foi criada no final da década de 90 por Anders Rysberg. É a linguagem oficial do DotNet. </w:t>
+      </w:r>
+      <w:r>
+        <w:rPr/>
+        <w:t xml:space="preserve">Ao longo dos anos, vem sendo desenvolvida junto com o DotNet. </w:t>
+      </w:r>
+    </w:p>
+    <w:p>
+      <w:pPr>
+        <w:pStyle w:val="Normal"/>
+        <w:bidi w:val="0"/>
+        <w:jc w:val="left"/>
+        <w:rPr/>
+      </w:pPr>
+      <w:r>
+        <w:rPr/>
+      </w:r>
+    </w:p>
+    <w:p>
+      <w:pPr>
+        <w:pStyle w:val="Normal"/>
+        <w:bidi w:val="0"/>
+        <w:jc w:val="left"/>
+        <w:rPr/>
+      </w:pPr>
+      <w:r>
+        <w:drawing>
+          <wp:anchor behindDoc="0" distT="0" distB="0" distL="0" distR="0" simplePos="0" locked="0" layoutInCell="0" allowOverlap="1" relativeHeight="4">
+            <wp:simplePos x="0" y="0"/>
+            <wp:positionH relativeFrom="column">
+              <wp:align>center</wp:align>
+            </wp:positionH>
+            <wp:positionV relativeFrom="paragraph">
+              <wp:posOffset>635</wp:posOffset>
+            </wp:positionV>
+            <wp:extent cx="6120130" cy="3092450"/>
+            <wp:effectExtent l="0" t="0" r="0" b="0"/>
+            <wp:wrapSquare wrapText="largest"/>
+            <wp:docPr id="3" name="Figura3" descr=""/>
+            <wp:cNvGraphicFramePr>
+              <a:graphicFrameLocks xmlns:a="http://schemas.openxmlformats.org/drawingml/2006/main" noChangeAspect="1"/>
+            </wp:cNvGraphicFramePr>
+            <a:graphic xmlns:a="http://schemas.openxmlformats.org/drawingml/2006/main">
+              <a:graphicData uri="http://schemas.openxmlformats.org/drawingml/2006/picture">
+                <pic:pic xmlns:pic="http://schemas.openxmlformats.org/drawingml/2006/picture">
+                  <pic:nvPicPr>
+                    <pic:cNvPr id="3" name="Figura3" descr=""/>
+                    <pic:cNvPicPr>
+                      <a:picLocks noChangeAspect="1" noChangeArrowheads="1"/>
+                    </pic:cNvPicPr>
+                  </pic:nvPicPr>
+                  <pic:blipFill>
+                    <a:blip r:embed="rId4"/>
+                    <a:stretch>
+                      <a:fillRect/>
+                    </a:stretch>
+                  </pic:blipFill>
+                  <pic:spPr bwMode="auto">
+                    <a:xfrm>
+                      <a:off x="0" y="0"/>
+                      <a:ext cx="6120130" cy="3092450"/>
+                    </a:xfrm>
+                    <a:prstGeom prst="rect">
+                      <a:avLst/>
+                    </a:prstGeom>
+                  </pic:spPr>
+                </pic:pic>
+              </a:graphicData>
+            </a:graphic>
+          </wp:anchor>
+        </w:drawing>
+      </w:r>
+      <w:r>
+        <w:rPr/>
+        <w:tab/>
+      </w:r>
+    </w:p>
+    <w:p>
+      <w:pPr>
+        <w:pStyle w:val="Normal"/>
+        <w:bidi w:val="0"/>
+        <w:jc w:val="left"/>
+        <w:rPr/>
+      </w:pPr>
+      <w:r>
+        <w:rPr/>
+      </w:r>
+    </w:p>
+    <w:p>
+      <w:pPr>
+        <w:pStyle w:val="Normal"/>
+        <w:bidi w:val="0"/>
+        <w:jc w:val="left"/>
+        <w:rPr/>
+      </w:pPr>
+      <w:r>
+        <w:drawing>
+          <wp:anchor behindDoc="0" distT="0" distB="0" distL="0" distR="0" simplePos="0" locked="0" layoutInCell="0" allowOverlap="1" relativeHeight="5">
+            <wp:simplePos x="0" y="0"/>
+            <wp:positionH relativeFrom="column">
+              <wp:align>center</wp:align>
+            </wp:positionH>
+            <wp:positionV relativeFrom="paragraph">
+              <wp:posOffset>635</wp:posOffset>
+            </wp:positionV>
+            <wp:extent cx="6120130" cy="2585085"/>
+            <wp:effectExtent l="0" t="0" r="0" b="0"/>
+            <wp:wrapSquare wrapText="largest"/>
+            <wp:docPr id="4" name="Figura4" descr=""/>
+            <wp:cNvGraphicFramePr>
+              <a:graphicFrameLocks xmlns:a="http://schemas.openxmlformats.org/drawingml/2006/main" noChangeAspect="1"/>
+            </wp:cNvGraphicFramePr>
+            <a:graphic xmlns:a="http://schemas.openxmlformats.org/drawingml/2006/main">
+              <a:graphicData uri="http://schemas.openxmlformats.org/drawingml/2006/picture">
+                <pic:pic xmlns:pic="http://schemas.openxmlformats.org/drawingml/2006/picture">
+                  <pic:nvPicPr>
+                    <pic:cNvPr id="4" name="Figura4" descr=""/>
+                    <pic:cNvPicPr>
+                      <a:picLocks noChangeAspect="1" noChangeArrowheads="1"/>
+                    </pic:cNvPicPr>
+                  </pic:nvPicPr>
+                  <pic:blipFill>
+                    <a:blip r:embed="rId5"/>
+                    <a:stretch>
+                      <a:fillRect/>
+                    </a:stretch>
+                  </pic:blipFill>
+                  <pic:spPr bwMode="auto">
+                    <a:xfrm>
+                      <a:off x="0" y="0"/>
+                      <a:ext cx="6120130" cy="2585085"/>
+                    </a:xfrm>
+                    <a:prstGeom prst="rect">
+                      <a:avLst/>
+                    </a:prstGeom>
+                  </pic:spPr>
+                </pic:pic>
+              </a:graphicData>
+            </a:graphic>
+          </wp:anchor>
+        </w:drawing>
+      </w:r>
+      <w:r>
+        <w:rPr/>
+        <w:tab/>
+      </w:r>
+    </w:p>
+    <w:p>
+      <w:pPr>
+        <w:pStyle w:val="Normal"/>
+        <w:bidi w:val="0"/>
+        <w:jc w:val="left"/>
+        <w:rPr/>
+      </w:pPr>
+      <w:r>
+        <w:rPr>
+          <w:b/>
+          <w:bCs/>
+        </w:rPr>
+        <w:t>OBS.:</w:t>
+      </w:r>
+      <w:r>
+        <w:rPr/>
+        <w:t xml:space="preserve"> O Roslyn, compilador da linguagem C#, é escrito em C#.</w:t>
+      </w:r>
+    </w:p>
+    <w:p>
+      <w:pPr>
+        <w:pStyle w:val="Normal"/>
+        <w:bidi w:val="0"/>
+        <w:jc w:val="left"/>
+        <w:rPr/>
+      </w:pPr>
+      <w:r>
+        <w:rPr/>
+      </w:r>
+    </w:p>
+    <w:p>
+      <w:pPr>
+        <w:pStyle w:val="Normal"/>
+        <w:bidi w:val="0"/>
+        <w:jc w:val="left"/>
+        <w:rPr/>
+      </w:pPr>
+      <w:r>
+        <w:rPr/>
+      </w:r>
+    </w:p>
+    <w:p>
+      <w:pPr>
+        <w:pStyle w:val="Normal"/>
+        <w:bidi w:val="0"/>
+        <w:jc w:val="left"/>
+        <w:rPr/>
+      </w:pPr>
+      <w:r>
+        <w:rPr/>
+      </w:r>
+    </w:p>
+    <w:p>
+      <w:pPr>
+        <w:pStyle w:val="Normal"/>
+        <w:bidi w:val="0"/>
+        <w:jc w:val="left"/>
+        <w:rPr/>
+      </w:pPr>
+      <w:r>
+        <w:rPr/>
+      </w:r>
+    </w:p>
+    <w:p>
+      <w:pPr>
+        <w:pStyle w:val="Normal"/>
+        <w:bidi w:val="0"/>
+        <w:jc w:val="left"/>
+        <w:rPr/>
+      </w:pPr>
+      <w:r>
+        <w:rPr/>
+      </w:r>
+    </w:p>
+    <w:p>
+      <w:pPr>
+        <w:pStyle w:val="Normal"/>
+        <w:bidi w:val="0"/>
+        <w:jc w:val="center"/>
+        <w:rPr/>
+      </w:pPr>
+      <w:r>
+        <w:rPr/>
+      </w:r>
+    </w:p>
+    <w:p>
+      <w:pPr>
+        <w:pStyle w:val="Normal"/>
+        <w:bidi w:val="0"/>
+        <w:jc w:val="center"/>
+        <w:rPr/>
+      </w:pPr>
+      <w:r>
+        <w:rPr/>
+        <w:drawing>
+          <wp:anchor behindDoc="0" distT="0" distB="0" distL="0" distR="0" simplePos="0" locked="0" layoutInCell="0" allowOverlap="1" relativeHeight="6">
+            <wp:simplePos x="0" y="0"/>
+            <wp:positionH relativeFrom="column">
+              <wp:align>center</wp:align>
+            </wp:positionH>
+            <wp:positionV relativeFrom="paragraph">
+              <wp:posOffset>635</wp:posOffset>
+            </wp:positionV>
+            <wp:extent cx="6120130" cy="2994660"/>
+            <wp:effectExtent l="0" t="0" r="0" b="0"/>
+            <wp:wrapSquare wrapText="largest"/>
+            <wp:docPr id="5" name="Figura5" descr=""/>
+            <wp:cNvGraphicFramePr>
+              <a:graphicFrameLocks xmlns:a="http://schemas.openxmlformats.org/drawingml/2006/main" noChangeAspect="1"/>
+            </wp:cNvGraphicFramePr>
+            <a:graphic xmlns:a="http://schemas.openxmlformats.org/drawingml/2006/main">
+              <a:graphicData uri="http://schemas.openxmlformats.org/drawingml/2006/picture">
+                <pic:pic xmlns:pic="http://schemas.openxmlformats.org/drawingml/2006/picture">
+                  <pic:nvPicPr>
+                    <pic:cNvPr id="5" name="Figura5" descr=""/>
+                    <pic:cNvPicPr>
+                      <a:picLocks noChangeAspect="1" noChangeArrowheads="1"/>
+                    </pic:cNvPicPr>
+                  </pic:nvPicPr>
+                  <pic:blipFill>
+                    <a:blip r:embed="rId6"/>
+                    <a:stretch>
+                      <a:fillRect/>
+                    </a:stretch>
+                  </pic:blipFill>
+                  <pic:spPr bwMode="auto">
+                    <a:xfrm>
+                      <a:off x="0" y="0"/>
+                      <a:ext cx="6120130" cy="2994660"/>
+                    </a:xfrm>
+                    <a:prstGeom prst="rect">
+                      <a:avLst/>
+                    </a:prstGeom>
+                  </pic:spPr>
+                </pic:pic>
+              </a:graphicData>
+            </a:graphic>
+          </wp:anchor>
+        </w:drawing>
+      </w:r>
+    </w:p>
+    <w:p>
+      <w:pPr>
+        <w:pStyle w:val="Normal"/>
+        <w:bidi w:val="0"/>
+        <w:jc w:val="left"/>
+        <w:rPr/>
+      </w:pPr>
+      <w:r>
+        <w:rPr/>
+        <w:t xml:space="preserve">O comando “dotnet build”, quando executado, transforma o código (compila), escrito na linguagem C#, considerada uma linguagem de alto nível, em uma linguagem intermediária. </w:t>
+      </w:r>
+    </w:p>
+    <w:p>
+      <w:pPr>
+        <w:pStyle w:val="Normal"/>
+        <w:bidi w:val="0"/>
+        <w:jc w:val="left"/>
+        <w:rPr/>
+      </w:pPr>
+      <w:r>
+        <w:rPr/>
       </w:r>
     </w:p>
     <w:sectPr>
-      <w:headerReference w:type="default" r:id="rId4"/>
+      <w:headerReference w:type="default" r:id="rId7"/>
       <w:type w:val="nextPage"/>
       <w:pgSz w:w="11906" w:h="16838"/>
       <w:pgMar w:left="1134" w:right="1134" w:header="1134" w:top="2245" w:footer="0" w:bottom="1134" w:gutter="0"/>

</xml_diff>

<commit_message>
Inserção de mais imagensq
</commit_message>
<xml_diff>
--- a/Curso/Anotações do Curso de DotNet.docx
+++ b/Curso/Anotações do Curso de DotNet.docx
@@ -2560,11 +2560,662 @@
       </w:r>
       <w:r>
         <w:rPr/>
-        <w:t xml:space="preserve"> Manipulador de Exceções. </w:t>
+        <w:t xml:space="preserve"> Manipulador de Exceções. Recebe e controla as exceções que ocorrem de erros no código durante a execução.</w:t>
+      </w:r>
+    </w:p>
+    <w:p>
+      <w:pPr>
+        <w:pStyle w:val="Normal"/>
+        <w:bidi w:val="0"/>
+        <w:jc w:val="left"/>
+        <w:rPr/>
+      </w:pPr>
+      <w:r>
+        <w:rPr/>
+      </w:r>
+    </w:p>
+    <w:p>
+      <w:pPr>
+        <w:pStyle w:val="Normal"/>
+        <w:bidi w:val="0"/>
+        <w:jc w:val="left"/>
+        <w:rPr/>
+      </w:pPr>
+      <w:r>
+        <w:rPr>
+          <w:b/>
+          <w:bCs/>
+        </w:rPr>
+        <w:t>Resources Manager:</w:t>
+      </w:r>
+      <w:r>
+        <w:rPr/>
+        <w:t xml:space="preserve"> Gerente de Recursos. </w:t>
+      </w:r>
+    </w:p>
+    <w:p>
+      <w:pPr>
+        <w:pStyle w:val="Normal"/>
+        <w:bidi w:val="0"/>
+        <w:jc w:val="left"/>
+        <w:rPr/>
+      </w:pPr>
+      <w:r>
+        <w:rPr/>
+      </w:r>
+    </w:p>
+    <w:p>
+      <w:pPr>
+        <w:pStyle w:val="Normal"/>
+        <w:bidi w:val="0"/>
+        <w:jc w:val="left"/>
+        <w:rPr/>
+      </w:pPr>
+      <w:r>
+        <w:rPr/>
+      </w:r>
+    </w:p>
+    <w:p>
+      <w:pPr>
+        <w:pStyle w:val="Normal"/>
+        <w:bidi w:val="0"/>
+        <w:jc w:val="left"/>
+        <w:rPr/>
+      </w:pPr>
+      <w:r>
+        <w:rPr/>
+      </w:r>
+    </w:p>
+    <w:p>
+      <w:pPr>
+        <w:pStyle w:val="Normal"/>
+        <w:bidi w:val="0"/>
+        <w:jc w:val="left"/>
+        <w:rPr/>
+      </w:pPr>
+      <w:r>
+        <w:rPr/>
+      </w:r>
+    </w:p>
+    <w:p>
+      <w:pPr>
+        <w:pStyle w:val="Normal"/>
+        <w:bidi w:val="0"/>
+        <w:jc w:val="left"/>
+        <w:rPr/>
+      </w:pPr>
+      <w:r>
+        <w:rPr/>
+      </w:r>
+    </w:p>
+    <w:p>
+      <w:pPr>
+        <w:pStyle w:val="Normal"/>
+        <w:bidi w:val="0"/>
+        <w:jc w:val="left"/>
+        <w:rPr/>
+      </w:pPr>
+      <w:r>
+        <w:rPr/>
+      </w:r>
+    </w:p>
+    <w:p>
+      <w:pPr>
+        <w:pStyle w:val="Normal"/>
+        <w:bidi w:val="0"/>
+        <w:jc w:val="left"/>
+        <w:rPr/>
+      </w:pPr>
+      <w:r>
+        <w:rPr/>
+      </w:r>
+    </w:p>
+    <w:p>
+      <w:pPr>
+        <w:pStyle w:val="Normal"/>
+        <w:bidi w:val="0"/>
+        <w:jc w:val="left"/>
+        <w:rPr/>
+      </w:pPr>
+      <w:r>
+        <w:rPr/>
+      </w:r>
+    </w:p>
+    <w:p>
+      <w:pPr>
+        <w:pStyle w:val="Normal"/>
+        <w:bidi w:val="0"/>
+        <w:jc w:val="left"/>
+        <w:rPr/>
+      </w:pPr>
+      <w:r>
+        <w:rPr/>
+      </w:r>
+    </w:p>
+    <w:p>
+      <w:pPr>
+        <w:pStyle w:val="Normal"/>
+        <w:bidi w:val="0"/>
+        <w:jc w:val="left"/>
+        <w:rPr/>
+      </w:pPr>
+      <w:r>
+        <w:rPr/>
+      </w:r>
+    </w:p>
+    <w:p>
+      <w:pPr>
+        <w:pStyle w:val="Normal"/>
+        <w:bidi w:val="0"/>
+        <w:jc w:val="left"/>
+        <w:rPr/>
+      </w:pPr>
+      <w:r>
+        <w:rPr/>
+      </w:r>
+    </w:p>
+    <w:p>
+      <w:pPr>
+        <w:pStyle w:val="Normal"/>
+        <w:bidi w:val="0"/>
+        <w:jc w:val="left"/>
+        <w:rPr/>
+      </w:pPr>
+      <w:r>
+        <w:rPr/>
+      </w:r>
+    </w:p>
+    <w:p>
+      <w:pPr>
+        <w:pStyle w:val="Normal"/>
+        <w:bidi w:val="0"/>
+        <w:jc w:val="left"/>
+        <w:rPr/>
+      </w:pPr>
+      <w:r>
+        <w:rPr/>
+      </w:r>
+    </w:p>
+    <w:p>
+      <w:pPr>
+        <w:pStyle w:val="Normal"/>
+        <w:bidi w:val="0"/>
+        <w:jc w:val="left"/>
+        <w:rPr/>
+      </w:pPr>
+      <w:r>
+        <w:rPr/>
+      </w:r>
+    </w:p>
+    <w:p>
+      <w:pPr>
+        <w:pStyle w:val="Normal"/>
+        <w:bidi w:val="0"/>
+        <w:jc w:val="left"/>
+        <w:rPr/>
+      </w:pPr>
+      <w:r>
+        <w:rPr/>
+      </w:r>
+    </w:p>
+    <w:p>
+      <w:pPr>
+        <w:pStyle w:val="Normal"/>
+        <w:bidi w:val="0"/>
+        <w:jc w:val="left"/>
+        <w:rPr/>
+      </w:pPr>
+      <w:r>
+        <w:rPr/>
+      </w:r>
+    </w:p>
+    <w:p>
+      <w:pPr>
+        <w:pStyle w:val="Normal"/>
+        <w:bidi w:val="0"/>
+        <w:jc w:val="left"/>
+        <w:rPr/>
+      </w:pPr>
+      <w:r>
+        <w:rPr/>
+      </w:r>
+    </w:p>
+    <w:p>
+      <w:pPr>
+        <w:pStyle w:val="Normal"/>
+        <w:bidi w:val="0"/>
+        <w:jc w:val="left"/>
+        <w:rPr/>
+      </w:pPr>
+      <w:r>
+        <w:rPr/>
+      </w:r>
+    </w:p>
+    <w:p>
+      <w:pPr>
+        <w:pStyle w:val="Normal"/>
+        <w:bidi w:val="0"/>
+        <w:jc w:val="left"/>
+        <w:rPr/>
+      </w:pPr>
+      <w:r>
+        <w:rPr/>
+      </w:r>
+    </w:p>
+    <w:p>
+      <w:pPr>
+        <w:pStyle w:val="Normal"/>
+        <w:bidi w:val="0"/>
+        <w:jc w:val="left"/>
+        <w:rPr/>
+      </w:pPr>
+      <w:r>
+        <w:rPr/>
+      </w:r>
+    </w:p>
+    <w:p>
+      <w:pPr>
+        <w:pStyle w:val="Normal"/>
+        <w:bidi w:val="0"/>
+        <w:jc w:val="left"/>
+        <w:rPr/>
+      </w:pPr>
+      <w:r>
+        <w:rPr/>
+      </w:r>
+    </w:p>
+    <w:p>
+      <w:pPr>
+        <w:pStyle w:val="Normal"/>
+        <w:bidi w:val="0"/>
+        <w:jc w:val="left"/>
+        <w:rPr/>
+      </w:pPr>
+      <w:r>
+        <w:rPr/>
+      </w:r>
+    </w:p>
+    <w:p>
+      <w:pPr>
+        <w:pStyle w:val="Normal"/>
+        <w:bidi w:val="0"/>
+        <w:jc w:val="left"/>
+        <w:rPr/>
+      </w:pPr>
+      <w:r>
+        <w:rPr/>
+      </w:r>
+    </w:p>
+    <w:p>
+      <w:pPr>
+        <w:pStyle w:val="Normal"/>
+        <w:bidi w:val="0"/>
+        <w:jc w:val="center"/>
+        <w:rPr/>
+      </w:pPr>
+      <w:r>
+        <w:rPr/>
+        <w:drawing>
+          <wp:anchor behindDoc="0" distT="0" distB="0" distL="0" distR="0" simplePos="0" locked="0" layoutInCell="0" allowOverlap="1" relativeHeight="9">
+            <wp:simplePos x="0" y="0"/>
+            <wp:positionH relativeFrom="column">
+              <wp:align>center</wp:align>
+            </wp:positionH>
+            <wp:positionV relativeFrom="paragraph">
+              <wp:posOffset>635</wp:posOffset>
+            </wp:positionV>
+            <wp:extent cx="4314825" cy="4419600"/>
+            <wp:effectExtent l="0" t="0" r="0" b="0"/>
+            <wp:wrapSquare wrapText="largest"/>
+            <wp:docPr id="8" name="Figura8" descr=""/>
+            <wp:cNvGraphicFramePr>
+              <a:graphicFrameLocks xmlns:a="http://schemas.openxmlformats.org/drawingml/2006/main" noChangeAspect="1"/>
+            </wp:cNvGraphicFramePr>
+            <a:graphic xmlns:a="http://schemas.openxmlformats.org/drawingml/2006/main">
+              <a:graphicData uri="http://schemas.openxmlformats.org/drawingml/2006/picture">
+                <pic:pic xmlns:pic="http://schemas.openxmlformats.org/drawingml/2006/picture">
+                  <pic:nvPicPr>
+                    <pic:cNvPr id="8" name="Figura8" descr=""/>
+                    <pic:cNvPicPr>
+                      <a:picLocks noChangeAspect="1" noChangeArrowheads="1"/>
+                    </pic:cNvPicPr>
+                  </pic:nvPicPr>
+                  <pic:blipFill>
+                    <a:blip r:embed="rId9"/>
+                    <a:stretch>
+                      <a:fillRect/>
+                    </a:stretch>
+                  </pic:blipFill>
+                  <pic:spPr bwMode="auto">
+                    <a:xfrm>
+                      <a:off x="0" y="0"/>
+                      <a:ext cx="4314825" cy="4419600"/>
+                    </a:xfrm>
+                    <a:prstGeom prst="rect">
+                      <a:avLst/>
+                    </a:prstGeom>
+                  </pic:spPr>
+                </pic:pic>
+              </a:graphicData>
+            </a:graphic>
+          </wp:anchor>
+        </w:drawing>
+      </w:r>
+    </w:p>
+    <w:p>
+      <w:pPr>
+        <w:pStyle w:val="Normal"/>
+        <w:bidi w:val="0"/>
+        <w:jc w:val="left"/>
+        <w:rPr/>
+      </w:pPr>
+      <w:r>
+        <w:rPr/>
+      </w:r>
+    </w:p>
+    <w:p>
+      <w:pPr>
+        <w:pStyle w:val="Normal"/>
+        <w:bidi w:val="0"/>
+        <w:jc w:val="left"/>
+        <w:rPr/>
+      </w:pPr>
+      <w:r>
+        <w:rPr/>
+      </w:r>
+    </w:p>
+    <w:p>
+      <w:pPr>
+        <w:pStyle w:val="Normal"/>
+        <w:bidi w:val="0"/>
+        <w:jc w:val="center"/>
+        <w:rPr/>
+      </w:pPr>
+      <w:r>
+        <w:rPr/>
+        <w:tab/>
+        <w:tab/>
+        <w:tab/>
+        <w:tab/>
+      </w:r>
+    </w:p>
+    <w:p>
+      <w:pPr>
+        <w:pStyle w:val="Normal"/>
+        <w:bidi w:val="0"/>
+        <w:jc w:val="center"/>
+        <w:rPr/>
+      </w:pPr>
+      <w:r>
+        <w:rPr/>
+      </w:r>
+    </w:p>
+    <w:p>
+      <w:pPr>
+        <w:pStyle w:val="Normal"/>
+        <w:bidi w:val="0"/>
+        <w:jc w:val="center"/>
+        <w:rPr/>
+      </w:pPr>
+      <w:r>
+        <w:rPr/>
+      </w:r>
+    </w:p>
+    <w:p>
+      <w:pPr>
+        <w:pStyle w:val="Normal"/>
+        <w:bidi w:val="0"/>
+        <w:jc w:val="center"/>
+        <w:rPr/>
+      </w:pPr>
+      <w:r>
+        <w:rPr/>
+      </w:r>
+    </w:p>
+    <w:p>
+      <w:pPr>
+        <w:pStyle w:val="Normal"/>
+        <w:bidi w:val="0"/>
+        <w:jc w:val="center"/>
+        <w:rPr/>
+      </w:pPr>
+      <w:r>
+        <w:rPr/>
+      </w:r>
+    </w:p>
+    <w:p>
+      <w:pPr>
+        <w:pStyle w:val="Normal"/>
+        <w:bidi w:val="0"/>
+        <w:jc w:val="center"/>
+        <w:rPr/>
+      </w:pPr>
+      <w:r>
+        <w:rPr/>
+      </w:r>
+    </w:p>
+    <w:p>
+      <w:pPr>
+        <w:pStyle w:val="Normal"/>
+        <w:bidi w:val="0"/>
+        <w:jc w:val="center"/>
+        <w:rPr/>
+      </w:pPr>
+      <w:r>
+        <w:rPr/>
+      </w:r>
+    </w:p>
+    <w:p>
+      <w:pPr>
+        <w:pStyle w:val="Normal"/>
+        <w:bidi w:val="0"/>
+        <w:jc w:val="center"/>
+        <w:rPr/>
+      </w:pPr>
+      <w:r>
+        <w:rPr/>
+      </w:r>
+    </w:p>
+    <w:p>
+      <w:pPr>
+        <w:pStyle w:val="Normal"/>
+        <w:bidi w:val="0"/>
+        <w:jc w:val="center"/>
+        <w:rPr/>
+      </w:pPr>
+      <w:r>
+        <w:rPr/>
+      </w:r>
+    </w:p>
+    <w:p>
+      <w:pPr>
+        <w:pStyle w:val="Normal"/>
+        <w:bidi w:val="0"/>
+        <w:jc w:val="center"/>
+        <w:rPr/>
+      </w:pPr>
+      <w:r>
+        <w:rPr/>
+      </w:r>
+    </w:p>
+    <w:p>
+      <w:pPr>
+        <w:pStyle w:val="Normal"/>
+        <w:bidi w:val="0"/>
+        <w:jc w:val="center"/>
+        <w:rPr/>
+      </w:pPr>
+      <w:r>
+        <w:rPr/>
+      </w:r>
+    </w:p>
+    <w:p>
+      <w:pPr>
+        <w:pStyle w:val="Normal"/>
+        <w:bidi w:val="0"/>
+        <w:jc w:val="center"/>
+        <w:rPr/>
+      </w:pPr>
+      <w:r>
+        <w:rPr/>
+      </w:r>
+    </w:p>
+    <w:p>
+      <w:pPr>
+        <w:pStyle w:val="Normal"/>
+        <w:bidi w:val="0"/>
+        <w:jc w:val="center"/>
+        <w:rPr/>
+      </w:pPr>
+      <w:r>
+        <w:rPr/>
+      </w:r>
+    </w:p>
+    <w:p>
+      <w:pPr>
+        <w:pStyle w:val="Normal"/>
+        <w:bidi w:val="0"/>
+        <w:jc w:val="center"/>
+        <w:rPr/>
+      </w:pPr>
+      <w:r>
+        <w:rPr/>
+      </w:r>
+    </w:p>
+    <w:p>
+      <w:pPr>
+        <w:pStyle w:val="Normal"/>
+        <w:bidi w:val="0"/>
+        <w:jc w:val="center"/>
+        <w:rPr/>
+      </w:pPr>
+      <w:r>
+        <w:rPr/>
+      </w:r>
+    </w:p>
+    <w:p>
+      <w:pPr>
+        <w:pStyle w:val="Normal"/>
+        <w:bidi w:val="0"/>
+        <w:jc w:val="center"/>
+        <w:rPr/>
+      </w:pPr>
+      <w:r>
+        <w:rPr/>
+      </w:r>
+    </w:p>
+    <w:p>
+      <w:pPr>
+        <w:pStyle w:val="Normal"/>
+        <w:bidi w:val="0"/>
+        <w:jc w:val="center"/>
+        <w:rPr/>
+      </w:pPr>
+      <w:r>
+        <w:rPr/>
+      </w:r>
+    </w:p>
+    <w:p>
+      <w:pPr>
+        <w:pStyle w:val="Normal"/>
+        <w:bidi w:val="0"/>
+        <w:jc w:val="center"/>
+        <w:rPr/>
+      </w:pPr>
+      <w:r>
+        <w:rPr/>
+      </w:r>
+    </w:p>
+    <w:p>
+      <w:pPr>
+        <w:pStyle w:val="Normal"/>
+        <w:bidi w:val="0"/>
+        <w:jc w:val="center"/>
+        <w:rPr/>
+      </w:pPr>
+      <w:r>
+        <w:rPr/>
+      </w:r>
+    </w:p>
+    <w:p>
+      <w:pPr>
+        <w:pStyle w:val="Normal"/>
+        <w:bidi w:val="0"/>
+        <w:jc w:val="center"/>
+        <w:rPr/>
+      </w:pPr>
+      <w:r>
+        <w:rPr/>
+      </w:r>
+    </w:p>
+    <w:p>
+      <w:pPr>
+        <w:pStyle w:val="Normal"/>
+        <w:bidi w:val="0"/>
+        <w:jc w:val="center"/>
+        <w:rPr/>
+      </w:pPr>
+      <w:r>
+        <w:rPr/>
+      </w:r>
+    </w:p>
+    <w:p>
+      <w:pPr>
+        <w:pStyle w:val="Normal"/>
+        <w:bidi w:val="0"/>
+        <w:jc w:val="center"/>
+        <w:rPr/>
+      </w:pPr>
+      <w:r>
+        <w:rPr/>
+      </w:r>
+    </w:p>
+    <w:p>
+      <w:pPr>
+        <w:pStyle w:val="Normal"/>
+        <w:bidi w:val="0"/>
+        <w:jc w:val="center"/>
+        <w:rPr/>
+      </w:pPr>
+      <w:r>
+        <w:rPr/>
+      </w:r>
+    </w:p>
+    <w:p>
+      <w:pPr>
+        <w:pStyle w:val="Normal"/>
+        <w:bidi w:val="0"/>
+        <w:jc w:val="center"/>
+        <w:rPr/>
+      </w:pPr>
+      <w:r>
+        <w:rPr/>
+      </w:r>
+    </w:p>
+    <w:p>
+      <w:pPr>
+        <w:pStyle w:val="Normal"/>
+        <w:bidi w:val="0"/>
+        <w:jc w:val="center"/>
+        <w:rPr/>
+      </w:pPr>
+      <w:r>
+        <w:rPr/>
+      </w:r>
+    </w:p>
+    <w:p>
+      <w:pPr>
+        <w:pStyle w:val="Normal"/>
+        <w:bidi w:val="0"/>
+        <w:jc w:val="center"/>
+        <w:rPr/>
+      </w:pPr>
+      <w:r>
+        <w:rPr/>
       </w:r>
     </w:p>
     <w:sectPr>
-      <w:headerReference w:type="default" r:id="rId9"/>
+      <w:headerReference w:type="default" r:id="rId10"/>
       <w:type w:val="nextPage"/>
       <w:pgSz w:w="11906" w:h="16838"/>
       <w:pgMar w:left="1134" w:right="1134" w:header="1134" w:top="2245" w:footer="0" w:bottom="1134" w:gutter="0"/>

</xml_diff>

<commit_message>
Conhecendo mais detalhes do c#
</commit_message>
<xml_diff>
--- a/Curso/Anotações do Curso de DotNet.docx
+++ b/Curso/Anotações do Curso de DotNet.docx
@@ -4310,25 +4310,7 @@
           <w:i/>
           <w:iCs/>
         </w:rPr>
-        <w:t xml:space="preserve">Instruções de </w:t>
-      </w:r>
-      <w:r>
-        <w:rPr>
-          <w:b/>
-          <w:bCs/>
-          <w:i/>
-          <w:iCs/>
-        </w:rPr>
-        <w:t>Condi</w:t>
-      </w:r>
-      <w:r>
-        <w:rPr>
-          <w:b/>
-          <w:bCs/>
-          <w:i/>
-          <w:iCs/>
-        </w:rPr>
-        <w:t>ção:</w:t>
+        <w:t>Instruções de Condição:</w:t>
       </w:r>
       <w:r>
         <w:rPr/>
@@ -4824,6 +4806,669 @@
         <w:pStyle w:val="Normal"/>
         <w:bidi w:val="0"/>
         <w:jc w:val="left"/>
+        <w:rPr/>
+      </w:pPr>
+      <w:r>
+        <w:rPr/>
+      </w:r>
+    </w:p>
+    <w:p>
+      <w:pPr>
+        <w:pStyle w:val="Normal"/>
+        <w:bidi w:val="0"/>
+        <w:jc w:val="left"/>
+        <w:rPr/>
+      </w:pPr>
+      <w:r>
+        <w:rPr/>
+      </w:r>
+    </w:p>
+    <w:p>
+      <w:pPr>
+        <w:pStyle w:val="Normal"/>
+        <w:bidi w:val="0"/>
+        <w:jc w:val="left"/>
+        <w:rPr/>
+      </w:pPr>
+      <w:r>
+        <w:rPr/>
+      </w:r>
+    </w:p>
+    <w:p>
+      <w:pPr>
+        <w:pStyle w:val="Normal"/>
+        <w:bidi w:val="0"/>
+        <w:jc w:val="left"/>
+        <w:rPr/>
+      </w:pPr>
+      <w:r>
+        <w:rPr/>
+      </w:r>
+    </w:p>
+    <w:p>
+      <w:pPr>
+        <w:pStyle w:val="Normal"/>
+        <w:bidi w:val="0"/>
+        <w:jc w:val="left"/>
+        <w:rPr/>
+      </w:pPr>
+      <w:r>
+        <w:rPr/>
+      </w:r>
+    </w:p>
+    <w:p>
+      <w:pPr>
+        <w:pStyle w:val="Normal"/>
+        <w:bidi w:val="0"/>
+        <w:jc w:val="left"/>
+        <w:rPr/>
+      </w:pPr>
+      <w:r>
+        <w:rPr/>
+      </w:r>
+    </w:p>
+    <w:p>
+      <w:pPr>
+        <w:pStyle w:val="Normal"/>
+        <w:bidi w:val="0"/>
+        <w:jc w:val="left"/>
+        <w:rPr/>
+      </w:pPr>
+      <w:r>
+        <w:rPr/>
+      </w:r>
+    </w:p>
+    <w:p>
+      <w:pPr>
+        <w:pStyle w:val="Normal"/>
+        <w:bidi w:val="0"/>
+        <w:jc w:val="left"/>
+        <w:rPr/>
+      </w:pPr>
+      <w:r>
+        <w:rPr/>
+      </w:r>
+    </w:p>
+    <w:p>
+      <w:pPr>
+        <w:pStyle w:val="Normal"/>
+        <w:bidi w:val="0"/>
+        <w:jc w:val="left"/>
+        <w:rPr/>
+      </w:pPr>
+      <w:r>
+        <w:rPr/>
+      </w:r>
+    </w:p>
+    <w:p>
+      <w:pPr>
+        <w:pStyle w:val="Normal"/>
+        <w:bidi w:val="0"/>
+        <w:jc w:val="left"/>
+        <w:rPr/>
+      </w:pPr>
+      <w:r>
+        <w:rPr/>
+      </w:r>
+    </w:p>
+    <w:p>
+      <w:pPr>
+        <w:pStyle w:val="Normal"/>
+        <w:bidi w:val="0"/>
+        <w:jc w:val="left"/>
+        <w:rPr/>
+      </w:pPr>
+      <w:r>
+        <w:rPr/>
+      </w:r>
+    </w:p>
+    <w:p>
+      <w:pPr>
+        <w:pStyle w:val="Normal"/>
+        <w:bidi w:val="0"/>
+        <w:jc w:val="left"/>
+        <w:rPr/>
+      </w:pPr>
+      <w:r>
+        <w:rPr/>
+      </w:r>
+    </w:p>
+    <w:p>
+      <w:pPr>
+        <w:pStyle w:val="Normal"/>
+        <w:bidi w:val="0"/>
+        <w:jc w:val="left"/>
+        <w:rPr/>
+      </w:pPr>
+      <w:r>
+        <w:rPr/>
+      </w:r>
+    </w:p>
+    <w:p>
+      <w:pPr>
+        <w:pStyle w:val="Normal"/>
+        <w:bidi w:val="0"/>
+        <w:jc w:val="left"/>
+        <w:rPr/>
+      </w:pPr>
+      <w:r>
+        <w:rPr/>
+      </w:r>
+    </w:p>
+    <w:p>
+      <w:pPr>
+        <w:pStyle w:val="Normal"/>
+        <w:bidi w:val="0"/>
+        <w:jc w:val="left"/>
+        <w:rPr/>
+      </w:pPr>
+      <w:r>
+        <w:rPr/>
+      </w:r>
+    </w:p>
+    <w:p>
+      <w:pPr>
+        <w:pStyle w:val="Normal"/>
+        <w:bidi w:val="0"/>
+        <w:jc w:val="left"/>
+        <w:rPr/>
+      </w:pPr>
+      <w:r>
+        <w:rPr/>
+      </w:r>
+    </w:p>
+    <w:p>
+      <w:pPr>
+        <w:pStyle w:val="Normal"/>
+        <w:bidi w:val="0"/>
+        <w:jc w:val="left"/>
+        <w:rPr/>
+      </w:pPr>
+      <w:r>
+        <w:rPr/>
+      </w:r>
+    </w:p>
+    <w:p>
+      <w:pPr>
+        <w:pStyle w:val="Normal"/>
+        <w:bidi w:val="0"/>
+        <w:jc w:val="left"/>
+        <w:rPr/>
+      </w:pPr>
+      <w:r>
+        <w:rPr/>
+      </w:r>
+    </w:p>
+    <w:p>
+      <w:pPr>
+        <w:pStyle w:val="Normal"/>
+        <w:bidi w:val="0"/>
+        <w:jc w:val="left"/>
+        <w:rPr/>
+      </w:pPr>
+      <w:r>
+        <w:rPr/>
+      </w:r>
+    </w:p>
+    <w:p>
+      <w:pPr>
+        <w:pStyle w:val="Normal"/>
+        <w:bidi w:val="0"/>
+        <w:jc w:val="left"/>
+        <w:rPr/>
+      </w:pPr>
+      <w:r>
+        <w:rPr/>
+      </w:r>
+    </w:p>
+    <w:p>
+      <w:pPr>
+        <w:pStyle w:val="Normal"/>
+        <w:bidi w:val="0"/>
+        <w:jc w:val="left"/>
+        <w:rPr/>
+      </w:pPr>
+      <w:r>
+        <w:rPr/>
+      </w:r>
+    </w:p>
+    <w:p>
+      <w:pPr>
+        <w:sectPr>
+          <w:headerReference w:type="default" r:id="rId21"/>
+          <w:type w:val="nextPage"/>
+          <w:pgSz w:w="11906" w:h="16838"/>
+          <w:pgMar w:left="1134" w:right="1134" w:header="1134" w:top="2245" w:footer="0" w:bottom="1134" w:gutter="0"/>
+          <w:pgNumType w:fmt="decimal"/>
+          <w:formProt w:val="false"/>
+          <w:textDirection w:val="lrTb"/>
+          <w:docGrid w:type="default" w:linePitch="100" w:charSpace="0"/>
+        </w:sectPr>
+        <w:pStyle w:val="Normal"/>
+        <w:bidi w:val="0"/>
+        <w:jc w:val="left"/>
+        <w:rPr/>
+      </w:pPr>
+      <w:r>
+        <w:rPr/>
+      </w:r>
+    </w:p>
+    <w:p>
+      <w:pPr>
+        <w:pStyle w:val="Normal"/>
+        <w:bidi w:val="0"/>
+        <w:jc w:val="left"/>
+        <w:rPr/>
+      </w:pPr>
+      <w:r>
+        <w:rPr/>
+      </w:r>
+    </w:p>
+    <w:p>
+      <w:pPr>
+        <w:pStyle w:val="Normal"/>
+        <w:bidi w:val="0"/>
+        <w:jc w:val="left"/>
+        <w:rPr>
+          <w:b/>
+          <w:b/>
+          <w:bCs/>
+        </w:rPr>
+      </w:pPr>
+      <w:r>
+        <w:rPr>
+          <w:b/>
+          <w:bCs/>
+        </w:rPr>
+        <w:t>Aula 0</w:t>
+      </w:r>
+      <w:r>
+        <w:rPr>
+          <w:b/>
+          <w:bCs/>
+        </w:rPr>
+        <w:t>5</w:t>
+      </w:r>
+      <w:r>
+        <w:rPr>
+          <w:b/>
+          <w:bCs/>
+        </w:rPr>
+        <w:t xml:space="preserve"> : </w:t>
+      </w:r>
+      <w:r>
+        <w:rPr>
+          <w:b/>
+          <w:bCs/>
+        </w:rPr>
+        <w:t>Classes e objetos essenciais em C#</w:t>
+      </w:r>
+    </w:p>
+    <w:p>
+      <w:pPr>
+        <w:pStyle w:val="Normal"/>
+        <w:bidi w:val="0"/>
+        <w:jc w:val="left"/>
+        <w:rPr/>
+      </w:pPr>
+      <w:r>
+        <w:rPr/>
+      </w:r>
+    </w:p>
+    <w:p>
+      <w:pPr>
+        <w:pStyle w:val="Normal"/>
+        <w:bidi w:val="0"/>
+        <w:jc w:val="left"/>
+        <w:rPr>
+          <w:b/>
+          <w:b/>
+          <w:bCs/>
+        </w:rPr>
+      </w:pPr>
+      <w:r>
+        <w:rPr>
+          <w:b/>
+          <w:bCs/>
+        </w:rPr>
+        <w:t>Preparando o Ambiente</w:t>
+      </w:r>
+    </w:p>
+    <w:p>
+      <w:pPr>
+        <w:pStyle w:val="Normal"/>
+        <w:bidi w:val="0"/>
+        <w:jc w:val="left"/>
+        <w:rPr/>
+      </w:pPr>
+      <w:r>
+        <w:rPr/>
+      </w:r>
+    </w:p>
+    <w:p>
+      <w:pPr>
+        <w:pStyle w:val="Normal"/>
+        <w:bidi w:val="0"/>
+        <w:jc w:val="left"/>
+        <w:rPr/>
+      </w:pPr>
+      <w:r>
+        <w:rPr/>
+        <w:t>Objetivos da aula:</w:t>
+      </w:r>
+    </w:p>
+    <w:p>
+      <w:pPr>
+        <w:pStyle w:val="Normal"/>
+        <w:bidi w:val="0"/>
+        <w:jc w:val="left"/>
+        <w:rPr/>
+      </w:pPr>
+      <w:r>
+        <w:rPr/>
+      </w:r>
+    </w:p>
+    <w:p>
+      <w:pPr>
+        <w:pStyle w:val="Normal"/>
+        <w:bidi w:val="0"/>
+        <w:jc w:val="left"/>
+        <w:rPr/>
+      </w:pPr>
+      <w:r>
+        <w:rPr/>
+        <w:t>1 – Conhecer Classes e Objetos.</w:t>
+      </w:r>
+    </w:p>
+    <w:p>
+      <w:pPr>
+        <w:pStyle w:val="Normal"/>
+        <w:bidi w:val="0"/>
+        <w:jc w:val="left"/>
+        <w:rPr/>
+      </w:pPr>
+      <w:r>
+        <w:rPr/>
+      </w:r>
+    </w:p>
+    <w:p>
+      <w:pPr>
+        <w:pStyle w:val="Normal"/>
+        <w:bidi w:val="0"/>
+        <w:jc w:val="center"/>
+        <w:rPr/>
+      </w:pPr>
+      <w:r>
+        <w:rPr/>
+        <w:drawing>
+          <wp:anchor behindDoc="0" distT="0" distB="0" distL="0" distR="0" simplePos="0" locked="0" layoutInCell="0" allowOverlap="1" relativeHeight="21">
+            <wp:simplePos x="0" y="0"/>
+            <wp:positionH relativeFrom="column">
+              <wp:align>center</wp:align>
+            </wp:positionH>
+            <wp:positionV relativeFrom="paragraph">
+              <wp:posOffset>635</wp:posOffset>
+            </wp:positionV>
+            <wp:extent cx="6120130" cy="2247900"/>
+            <wp:effectExtent l="0" t="0" r="0" b="0"/>
+            <wp:wrapSquare wrapText="largest"/>
+            <wp:docPr id="20" name="Figura20" descr=""/>
+            <wp:cNvGraphicFramePr>
+              <a:graphicFrameLocks xmlns:a="http://schemas.openxmlformats.org/drawingml/2006/main" noChangeAspect="1"/>
+            </wp:cNvGraphicFramePr>
+            <a:graphic xmlns:a="http://schemas.openxmlformats.org/drawingml/2006/main">
+              <a:graphicData uri="http://schemas.openxmlformats.org/drawingml/2006/picture">
+                <pic:pic xmlns:pic="http://schemas.openxmlformats.org/drawingml/2006/picture">
+                  <pic:nvPicPr>
+                    <pic:cNvPr id="20" name="Figura20" descr=""/>
+                    <pic:cNvPicPr>
+                      <a:picLocks noChangeAspect="1" noChangeArrowheads="1"/>
+                    </pic:cNvPicPr>
+                  </pic:nvPicPr>
+                  <pic:blipFill>
+                    <a:blip r:embed="rId22"/>
+                    <a:stretch>
+                      <a:fillRect/>
+                    </a:stretch>
+                  </pic:blipFill>
+                  <pic:spPr bwMode="auto">
+                    <a:xfrm>
+                      <a:off x="0" y="0"/>
+                      <a:ext cx="6120130" cy="2247900"/>
+                    </a:xfrm>
+                    <a:prstGeom prst="rect">
+                      <a:avLst/>
+                    </a:prstGeom>
+                  </pic:spPr>
+                </pic:pic>
+              </a:graphicData>
+            </a:graphic>
+          </wp:anchor>
+        </w:drawing>
+      </w:r>
+    </w:p>
+    <w:p>
+      <w:pPr>
+        <w:pStyle w:val="Normal"/>
+        <w:bidi w:val="0"/>
+        <w:jc w:val="center"/>
+        <w:rPr/>
+      </w:pPr>
+      <w:r>
+        <w:rPr/>
+        <w:drawing>
+          <wp:anchor behindDoc="0" distT="0" distB="0" distL="0" distR="0" simplePos="0" locked="0" layoutInCell="0" allowOverlap="1" relativeHeight="22">
+            <wp:simplePos x="0" y="0"/>
+            <wp:positionH relativeFrom="column">
+              <wp:align>center</wp:align>
+            </wp:positionH>
+            <wp:positionV relativeFrom="paragraph">
+              <wp:posOffset>635</wp:posOffset>
+            </wp:positionV>
+            <wp:extent cx="6120130" cy="2528570"/>
+            <wp:effectExtent l="0" t="0" r="0" b="0"/>
+            <wp:wrapSquare wrapText="largest"/>
+            <wp:docPr id="21" name="Figura21" descr=""/>
+            <wp:cNvGraphicFramePr>
+              <a:graphicFrameLocks xmlns:a="http://schemas.openxmlformats.org/drawingml/2006/main" noChangeAspect="1"/>
+            </wp:cNvGraphicFramePr>
+            <a:graphic xmlns:a="http://schemas.openxmlformats.org/drawingml/2006/main">
+              <a:graphicData uri="http://schemas.openxmlformats.org/drawingml/2006/picture">
+                <pic:pic xmlns:pic="http://schemas.openxmlformats.org/drawingml/2006/picture">
+                  <pic:nvPicPr>
+                    <pic:cNvPr id="21" name="Figura21" descr=""/>
+                    <pic:cNvPicPr>
+                      <a:picLocks noChangeAspect="1" noChangeArrowheads="1"/>
+                    </pic:cNvPicPr>
+                  </pic:nvPicPr>
+                  <pic:blipFill>
+                    <a:blip r:embed="rId23"/>
+                    <a:stretch>
+                      <a:fillRect/>
+                    </a:stretch>
+                  </pic:blipFill>
+                  <pic:spPr bwMode="auto">
+                    <a:xfrm>
+                      <a:off x="0" y="0"/>
+                      <a:ext cx="6120130" cy="2528570"/>
+                    </a:xfrm>
+                    <a:prstGeom prst="rect">
+                      <a:avLst/>
+                    </a:prstGeom>
+                  </pic:spPr>
+                </pic:pic>
+              </a:graphicData>
+            </a:graphic>
+          </wp:anchor>
+        </w:drawing>
+      </w:r>
+    </w:p>
+    <w:p>
+      <w:pPr>
+        <w:pStyle w:val="Normal"/>
+        <w:bidi w:val="0"/>
+        <w:jc w:val="left"/>
+        <w:rPr/>
+      </w:pPr>
+      <w:r>
+        <w:rPr/>
+      </w:r>
+    </w:p>
+    <w:p>
+      <w:pPr>
+        <w:pStyle w:val="Normal"/>
+        <w:bidi w:val="0"/>
+        <w:jc w:val="center"/>
+        <w:rPr/>
+      </w:pPr>
+      <w:r>
+        <w:rPr/>
+        <w:drawing>
+          <wp:anchor behindDoc="0" distT="0" distB="0" distL="0" distR="0" simplePos="0" locked="0" layoutInCell="0" allowOverlap="1" relativeHeight="23">
+            <wp:simplePos x="0" y="0"/>
+            <wp:positionH relativeFrom="column">
+              <wp:align>center</wp:align>
+            </wp:positionH>
+            <wp:positionV relativeFrom="paragraph">
+              <wp:posOffset>635</wp:posOffset>
+            </wp:positionV>
+            <wp:extent cx="6120130" cy="3607435"/>
+            <wp:effectExtent l="0" t="0" r="0" b="0"/>
+            <wp:wrapSquare wrapText="largest"/>
+            <wp:docPr id="22" name="Figura22" descr=""/>
+            <wp:cNvGraphicFramePr>
+              <a:graphicFrameLocks xmlns:a="http://schemas.openxmlformats.org/drawingml/2006/main" noChangeAspect="1"/>
+            </wp:cNvGraphicFramePr>
+            <a:graphic xmlns:a="http://schemas.openxmlformats.org/drawingml/2006/main">
+              <a:graphicData uri="http://schemas.openxmlformats.org/drawingml/2006/picture">
+                <pic:pic xmlns:pic="http://schemas.openxmlformats.org/drawingml/2006/picture">
+                  <pic:nvPicPr>
+                    <pic:cNvPr id="22" name="Figura22" descr=""/>
+                    <pic:cNvPicPr>
+                      <a:picLocks noChangeAspect="1" noChangeArrowheads="1"/>
+                    </pic:cNvPicPr>
+                  </pic:nvPicPr>
+                  <pic:blipFill>
+                    <a:blip r:embed="rId24"/>
+                    <a:stretch>
+                      <a:fillRect/>
+                    </a:stretch>
+                  </pic:blipFill>
+                  <pic:spPr bwMode="auto">
+                    <a:xfrm>
+                      <a:off x="0" y="0"/>
+                      <a:ext cx="6120130" cy="3607435"/>
+                    </a:xfrm>
+                    <a:prstGeom prst="rect">
+                      <a:avLst/>
+                    </a:prstGeom>
+                  </pic:spPr>
+                </pic:pic>
+              </a:graphicData>
+            </a:graphic>
+          </wp:anchor>
+        </w:drawing>
+      </w:r>
+    </w:p>
+    <w:p>
+      <w:pPr>
+        <w:pStyle w:val="Normal"/>
+        <w:bidi w:val="0"/>
+        <w:jc w:val="left"/>
+        <w:rPr/>
+      </w:pPr>
+      <w:r>
+        <w:rPr/>
+        <w:t>“</w:t>
+      </w:r>
+      <w:r>
+        <w:rPr/>
+        <w:t xml:space="preserve">public Ponto” mostrado acima é chamado de “Construtor” da Classe. </w:t>
+      </w:r>
+    </w:p>
+    <w:p>
+      <w:pPr>
+        <w:pStyle w:val="Normal"/>
+        <w:bidi w:val="0"/>
+        <w:jc w:val="left"/>
+        <w:rPr/>
+      </w:pPr>
+      <w:r>
+        <w:rPr/>
+      </w:r>
+    </w:p>
+    <w:p>
+      <w:pPr>
+        <w:pStyle w:val="Normal"/>
+        <w:bidi w:val="0"/>
+        <w:jc w:val="center"/>
+        <w:rPr/>
+      </w:pPr>
+      <w:r>
+        <w:rPr/>
+      </w:r>
+    </w:p>
+    <w:p>
+      <w:pPr>
+        <w:pStyle w:val="Normal"/>
+        <w:bidi w:val="0"/>
+        <w:jc w:val="center"/>
+        <w:rPr/>
+      </w:pPr>
+      <w:r>
+        <w:rPr/>
+        <w:drawing>
+          <wp:anchor behindDoc="0" distT="0" distB="0" distL="0" distR="0" simplePos="0" locked="0" layoutInCell="0" allowOverlap="1" relativeHeight="24">
+            <wp:simplePos x="0" y="0"/>
+            <wp:positionH relativeFrom="column">
+              <wp:align>center</wp:align>
+            </wp:positionH>
+            <wp:positionV relativeFrom="paragraph">
+              <wp:posOffset>635</wp:posOffset>
+            </wp:positionV>
+            <wp:extent cx="6120130" cy="3335655"/>
+            <wp:effectExtent l="0" t="0" r="0" b="0"/>
+            <wp:wrapSquare wrapText="largest"/>
+            <wp:docPr id="23" name="Figura23" descr=""/>
+            <wp:cNvGraphicFramePr>
+              <a:graphicFrameLocks xmlns:a="http://schemas.openxmlformats.org/drawingml/2006/main" noChangeAspect="1"/>
+            </wp:cNvGraphicFramePr>
+            <a:graphic xmlns:a="http://schemas.openxmlformats.org/drawingml/2006/main">
+              <a:graphicData uri="http://schemas.openxmlformats.org/drawingml/2006/picture">
+                <pic:pic xmlns:pic="http://schemas.openxmlformats.org/drawingml/2006/picture">
+                  <pic:nvPicPr>
+                    <pic:cNvPr id="23" name="Figura23" descr=""/>
+                    <pic:cNvPicPr>
+                      <a:picLocks noChangeAspect="1" noChangeArrowheads="1"/>
+                    </pic:cNvPicPr>
+                  </pic:nvPicPr>
+                  <pic:blipFill>
+                    <a:blip r:embed="rId25"/>
+                    <a:stretch>
+                      <a:fillRect/>
+                    </a:stretch>
+                  </pic:blipFill>
+                  <pic:spPr bwMode="auto">
+                    <a:xfrm>
+                      <a:off x="0" y="0"/>
+                      <a:ext cx="6120130" cy="3335655"/>
+                    </a:xfrm>
+                    <a:prstGeom prst="rect">
+                      <a:avLst/>
+                    </a:prstGeom>
+                  </pic:spPr>
+                </pic:pic>
+              </a:graphicData>
+            </a:graphic>
+          </wp:anchor>
+        </w:drawing>
+      </w:r>
+    </w:p>
+    <w:p>
+      <w:pPr>
+        <w:pStyle w:val="Normal"/>
+        <w:bidi w:val="0"/>
+        <w:jc w:val="left"/>
         <w:rPr>
           <w:b/>
           <w:b/>
@@ -4860,8 +5505,427 @@
         <w:rPr/>
       </w:r>
     </w:p>
+    <w:p>
+      <w:pPr>
+        <w:pStyle w:val="Normal"/>
+        <w:bidi w:val="0"/>
+        <w:jc w:val="left"/>
+        <w:rPr>
+          <w:b/>
+          <w:b/>
+          <w:bCs/>
+          <w:i/>
+          <w:i/>
+          <w:iCs/>
+        </w:rPr>
+      </w:pPr>
+      <w:r>
+        <w:rPr/>
+      </w:r>
+    </w:p>
+    <w:p>
+      <w:pPr>
+        <w:pStyle w:val="Normal"/>
+        <w:bidi w:val="0"/>
+        <w:jc w:val="left"/>
+        <w:rPr>
+          <w:b/>
+          <w:b/>
+          <w:bCs/>
+          <w:i/>
+          <w:i/>
+          <w:iCs/>
+        </w:rPr>
+      </w:pPr>
+      <w:r>
+        <w:rPr/>
+      </w:r>
+    </w:p>
+    <w:p>
+      <w:pPr>
+        <w:pStyle w:val="Normal"/>
+        <w:bidi w:val="0"/>
+        <w:jc w:val="left"/>
+        <w:rPr/>
+      </w:pPr>
+      <w:r>
+        <w:drawing>
+          <wp:anchor behindDoc="0" distT="0" distB="0" distL="0" distR="0" simplePos="0" locked="0" layoutInCell="0" allowOverlap="1" relativeHeight="25">
+            <wp:simplePos x="0" y="0"/>
+            <wp:positionH relativeFrom="column">
+              <wp:align>center</wp:align>
+            </wp:positionH>
+            <wp:positionV relativeFrom="paragraph">
+              <wp:posOffset>635</wp:posOffset>
+            </wp:positionV>
+            <wp:extent cx="6120130" cy="2159000"/>
+            <wp:effectExtent l="0" t="0" r="0" b="0"/>
+            <wp:wrapSquare wrapText="largest"/>
+            <wp:docPr id="24" name="Figura24" descr=""/>
+            <wp:cNvGraphicFramePr>
+              <a:graphicFrameLocks xmlns:a="http://schemas.openxmlformats.org/drawingml/2006/main" noChangeAspect="1"/>
+            </wp:cNvGraphicFramePr>
+            <a:graphic xmlns:a="http://schemas.openxmlformats.org/drawingml/2006/main">
+              <a:graphicData uri="http://schemas.openxmlformats.org/drawingml/2006/picture">
+                <pic:pic xmlns:pic="http://schemas.openxmlformats.org/drawingml/2006/picture">
+                  <pic:nvPicPr>
+                    <pic:cNvPr id="24" name="Figura24" descr=""/>
+                    <pic:cNvPicPr>
+                      <a:picLocks noChangeAspect="1" noChangeArrowheads="1"/>
+                    </pic:cNvPicPr>
+                  </pic:nvPicPr>
+                  <pic:blipFill>
+                    <a:blip r:embed="rId26"/>
+                    <a:stretch>
+                      <a:fillRect/>
+                    </a:stretch>
+                  </pic:blipFill>
+                  <pic:spPr bwMode="auto">
+                    <a:xfrm>
+                      <a:off x="0" y="0"/>
+                      <a:ext cx="6120130" cy="2159000"/>
+                    </a:xfrm>
+                    <a:prstGeom prst="rect">
+                      <a:avLst/>
+                    </a:prstGeom>
+                  </pic:spPr>
+                </pic:pic>
+              </a:graphicData>
+            </a:graphic>
+          </wp:anchor>
+        </w:drawing>
+      </w:r>
+      <w:r>
+        <w:rPr/>
+        <w:tab/>
+      </w:r>
+    </w:p>
+    <w:p>
+      <w:pPr>
+        <w:pStyle w:val="Normal"/>
+        <w:bidi w:val="0"/>
+        <w:jc w:val="left"/>
+        <w:rPr/>
+      </w:pPr>
+      <w:r>
+        <w:rPr>
+          <w:b/>
+          <w:bCs/>
+        </w:rPr>
+        <w:t>OBS.:</w:t>
+      </w:r>
+      <w:r>
+        <w:rPr/>
+        <w:t xml:space="preserve"> O responsável por realizar essa ‘limpeza’ da memória quando um objeto ou item não está mais sendo utilizado é o Garbage Colector (Coletor de Lixo) como já vimos em uma aula anterior.</w:t>
+      </w:r>
+    </w:p>
+    <w:p>
+      <w:pPr>
+        <w:pStyle w:val="Normal"/>
+        <w:bidi w:val="0"/>
+        <w:jc w:val="left"/>
+        <w:rPr/>
+      </w:pPr>
+      <w:r>
+        <w:rPr/>
+      </w:r>
+    </w:p>
+    <w:p>
+      <w:pPr>
+        <w:pStyle w:val="Normal"/>
+        <w:bidi w:val="0"/>
+        <w:jc w:val="left"/>
+        <w:rPr/>
+      </w:pPr>
+      <w:r>
+        <w:rPr/>
+      </w:r>
+    </w:p>
+    <w:p>
+      <w:pPr>
+        <w:pStyle w:val="Normal"/>
+        <w:bidi w:val="0"/>
+        <w:jc w:val="center"/>
+        <w:rPr/>
+      </w:pPr>
+      <w:r>
+        <w:drawing>
+          <wp:anchor behindDoc="0" distT="0" distB="0" distL="0" distR="0" simplePos="0" locked="0" layoutInCell="0" allowOverlap="1" relativeHeight="26">
+            <wp:simplePos x="0" y="0"/>
+            <wp:positionH relativeFrom="column">
+              <wp:align>center</wp:align>
+            </wp:positionH>
+            <wp:positionV relativeFrom="paragraph">
+              <wp:posOffset>635</wp:posOffset>
+            </wp:positionV>
+            <wp:extent cx="6120130" cy="3119120"/>
+            <wp:effectExtent l="0" t="0" r="0" b="0"/>
+            <wp:wrapSquare wrapText="largest"/>
+            <wp:docPr id="25" name="Figura25" descr=""/>
+            <wp:cNvGraphicFramePr>
+              <a:graphicFrameLocks xmlns:a="http://schemas.openxmlformats.org/drawingml/2006/main" noChangeAspect="1"/>
+            </wp:cNvGraphicFramePr>
+            <a:graphic xmlns:a="http://schemas.openxmlformats.org/drawingml/2006/main">
+              <a:graphicData uri="http://schemas.openxmlformats.org/drawingml/2006/picture">
+                <pic:pic xmlns:pic="http://schemas.openxmlformats.org/drawingml/2006/picture">
+                  <pic:nvPicPr>
+                    <pic:cNvPr id="25" name="Figura25" descr=""/>
+                    <pic:cNvPicPr>
+                      <a:picLocks noChangeAspect="1" noChangeArrowheads="1"/>
+                    </pic:cNvPicPr>
+                  </pic:nvPicPr>
+                  <pic:blipFill>
+                    <a:blip r:embed="rId27"/>
+                    <a:stretch>
+                      <a:fillRect/>
+                    </a:stretch>
+                  </pic:blipFill>
+                  <pic:spPr bwMode="auto">
+                    <a:xfrm>
+                      <a:off x="0" y="0"/>
+                      <a:ext cx="6120130" cy="3119120"/>
+                    </a:xfrm>
+                    <a:prstGeom prst="rect">
+                      <a:avLst/>
+                    </a:prstGeom>
+                  </pic:spPr>
+                </pic:pic>
+              </a:graphicData>
+            </a:graphic>
+          </wp:anchor>
+        </w:drawing>
+      </w:r>
+      <w:r>
+        <w:rPr/>
+        <w:t xml:space="preserve"> </w:t>
+      </w:r>
+    </w:p>
+    <w:p>
+      <w:pPr>
+        <w:pStyle w:val="Normal"/>
+        <w:bidi w:val="0"/>
+        <w:jc w:val="center"/>
+        <w:rPr/>
+      </w:pPr>
+      <w:r>
+        <w:rPr/>
+      </w:r>
+    </w:p>
+    <w:p>
+      <w:pPr>
+        <w:pStyle w:val="Normal"/>
+        <w:bidi w:val="0"/>
+        <w:jc w:val="center"/>
+        <w:rPr/>
+      </w:pPr>
+      <w:r>
+        <w:rPr/>
+      </w:r>
+    </w:p>
+    <w:p>
+      <w:pPr>
+        <w:pStyle w:val="Normal"/>
+        <w:bidi w:val="0"/>
+        <w:jc w:val="center"/>
+        <w:rPr/>
+      </w:pPr>
+      <w:r>
+        <w:rPr/>
+      </w:r>
+    </w:p>
+    <w:p>
+      <w:pPr>
+        <w:pStyle w:val="Normal"/>
+        <w:bidi w:val="0"/>
+        <w:jc w:val="center"/>
+        <w:rPr/>
+      </w:pPr>
+      <w:r>
+        <w:rPr/>
+      </w:r>
+    </w:p>
+    <w:p>
+      <w:pPr>
+        <w:pStyle w:val="Normal"/>
+        <w:bidi w:val="0"/>
+        <w:jc w:val="center"/>
+        <w:rPr/>
+      </w:pPr>
+      <w:r>
+        <w:rPr/>
+      </w:r>
+    </w:p>
+    <w:p>
+      <w:pPr>
+        <w:pStyle w:val="Normal"/>
+        <w:bidi w:val="0"/>
+        <w:jc w:val="center"/>
+        <w:rPr/>
+      </w:pPr>
+      <w:r>
+        <w:rPr/>
+      </w:r>
+    </w:p>
+    <w:p>
+      <w:pPr>
+        <w:pStyle w:val="Normal"/>
+        <w:bidi w:val="0"/>
+        <w:jc w:val="center"/>
+        <w:rPr/>
+      </w:pPr>
+      <w:r>
+        <w:rPr/>
+      </w:r>
+    </w:p>
+    <w:p>
+      <w:pPr>
+        <w:pStyle w:val="Normal"/>
+        <w:bidi w:val="0"/>
+        <w:jc w:val="center"/>
+        <w:rPr/>
+      </w:pPr>
+      <w:r>
+        <w:rPr/>
+      </w:r>
+    </w:p>
+    <w:p>
+      <w:pPr>
+        <w:pStyle w:val="Normal"/>
+        <w:bidi w:val="0"/>
+        <w:jc w:val="center"/>
+        <w:rPr/>
+      </w:pPr>
+      <w:r>
+        <w:rPr/>
+      </w:r>
+    </w:p>
+    <w:p>
+      <w:pPr>
+        <w:pStyle w:val="Normal"/>
+        <w:bidi w:val="0"/>
+        <w:jc w:val="center"/>
+        <w:rPr/>
+      </w:pPr>
+      <w:r>
+        <w:rPr/>
+      </w:r>
+    </w:p>
+    <w:p>
+      <w:pPr>
+        <w:pStyle w:val="Normal"/>
+        <w:bidi w:val="0"/>
+        <w:jc w:val="center"/>
+        <w:rPr/>
+      </w:pPr>
+      <w:r>
+        <w:rPr/>
+      </w:r>
+    </w:p>
+    <w:p>
+      <w:pPr>
+        <w:pStyle w:val="Normal"/>
+        <w:bidi w:val="0"/>
+        <w:jc w:val="center"/>
+        <w:rPr/>
+      </w:pPr>
+      <w:r>
+        <w:rPr/>
+      </w:r>
+    </w:p>
+    <w:p>
+      <w:pPr>
+        <w:pStyle w:val="Normal"/>
+        <w:bidi w:val="0"/>
+        <w:jc w:val="center"/>
+        <w:rPr/>
+      </w:pPr>
+      <w:r>
+        <w:rPr/>
+      </w:r>
+    </w:p>
+    <w:p>
+      <w:pPr>
+        <w:pStyle w:val="Normal"/>
+        <w:bidi w:val="0"/>
+        <w:jc w:val="center"/>
+        <w:rPr/>
+      </w:pPr>
+      <w:r>
+        <w:drawing>
+          <wp:anchor behindDoc="0" distT="0" distB="0" distL="0" distR="0" simplePos="0" locked="0" layoutInCell="0" allowOverlap="1" relativeHeight="27">
+            <wp:simplePos x="0" y="0"/>
+            <wp:positionH relativeFrom="column">
+              <wp:align>center</wp:align>
+            </wp:positionH>
+            <wp:positionV relativeFrom="paragraph">
+              <wp:posOffset>635</wp:posOffset>
+            </wp:positionV>
+            <wp:extent cx="6120130" cy="3208020"/>
+            <wp:effectExtent l="0" t="0" r="0" b="0"/>
+            <wp:wrapSquare wrapText="largest"/>
+            <wp:docPr id="26" name="Figura26" descr=""/>
+            <wp:cNvGraphicFramePr>
+              <a:graphicFrameLocks xmlns:a="http://schemas.openxmlformats.org/drawingml/2006/main" noChangeAspect="1"/>
+            </wp:cNvGraphicFramePr>
+            <a:graphic xmlns:a="http://schemas.openxmlformats.org/drawingml/2006/main">
+              <a:graphicData uri="http://schemas.openxmlformats.org/drawingml/2006/picture">
+                <pic:pic xmlns:pic="http://schemas.openxmlformats.org/drawingml/2006/picture">
+                  <pic:nvPicPr>
+                    <pic:cNvPr id="26" name="Figura26" descr=""/>
+                    <pic:cNvPicPr>
+                      <a:picLocks noChangeAspect="1" noChangeArrowheads="1"/>
+                    </pic:cNvPicPr>
+                  </pic:nvPicPr>
+                  <pic:blipFill>
+                    <a:blip r:embed="rId28"/>
+                    <a:stretch>
+                      <a:fillRect/>
+                    </a:stretch>
+                  </pic:blipFill>
+                  <pic:spPr bwMode="auto">
+                    <a:xfrm>
+                      <a:off x="0" y="0"/>
+                      <a:ext cx="6120130" cy="3208020"/>
+                    </a:xfrm>
+                    <a:prstGeom prst="rect">
+                      <a:avLst/>
+                    </a:prstGeom>
+                  </pic:spPr>
+                </pic:pic>
+              </a:graphicData>
+            </a:graphic>
+          </wp:anchor>
+        </w:drawing>
+      </w:r>
+      <w:r>
+        <w:rPr/>
+        <w:tab/>
+      </w:r>
+    </w:p>
+    <w:p>
+      <w:pPr>
+        <w:pStyle w:val="Normal"/>
+        <w:bidi w:val="0"/>
+        <w:jc w:val="center"/>
+        <w:rPr/>
+      </w:pPr>
+      <w:r>
+        <w:rPr/>
+      </w:r>
+    </w:p>
+    <w:p>
+      <w:pPr>
+        <w:pStyle w:val="Normal"/>
+        <w:bidi w:val="0"/>
+        <w:jc w:val="center"/>
+        <w:rPr/>
+      </w:pPr>
+      <w:r>
+        <w:rPr/>
+      </w:r>
+    </w:p>
     <w:sectPr>
-      <w:headerReference w:type="default" r:id="rId21"/>
+      <w:headerReference w:type="default" r:id="rId29"/>
       <w:type w:val="nextPage"/>
       <w:pgSz w:w="11906" w:h="16838"/>
       <w:pgMar w:left="1134" w:right="1134" w:header="1134" w:top="2245" w:footer="0" w:bottom="1134" w:gutter="0"/>
@@ -4875,6 +5939,74 @@
 </file>
 
 <file path=word/header1.xml><?xml version="1.0" encoding="utf-8"?>
+<w:hdr xmlns:o="urn:schemas-microsoft-com:office:office" xmlns:r="http://schemas.openxmlformats.org/officeDocument/2006/relationships" xmlns:v="urn:schemas-microsoft-com:vml" xmlns:w="http://schemas.openxmlformats.org/wordprocessingml/2006/main" xmlns:w10="urn:schemas-microsoft-com:office:word" xmlns:wp="http://schemas.openxmlformats.org/drawingml/2006/wordprocessingDrawing" xmlns:wps="http://schemas.microsoft.com/office/word/2010/wordprocessingShape" xmlns:wpg="http://schemas.microsoft.com/office/word/2010/wordprocessingGroup" xmlns:mc="http://schemas.openxmlformats.org/markup-compatibility/2006" xmlns:wp14="http://schemas.microsoft.com/office/word/2010/wordprocessingDrawing" xmlns:w14="http://schemas.microsoft.com/office/word/2010/wordml" mc:Ignorable="w14 wp14">
+  <w:p>
+    <w:pPr>
+      <w:pStyle w:val="Cabealho"/>
+      <w:bidi w:val="0"/>
+      <w:jc w:val="center"/>
+      <w:rPr>
+        <w:rFonts w:ascii="Arial" w:hAnsi="Arial"/>
+        <w:b/>
+        <w:b/>
+        <w:bCs/>
+      </w:rPr>
+    </w:pPr>
+    <w:r>
+      <w:rPr>
+        <w:rFonts w:ascii="Arial" w:hAnsi="Arial"/>
+        <w:b/>
+        <w:bCs/>
+      </w:rPr>
+      <w:t>ANOTAÇÕES DO CURSO DE .NET DA DIGITAL INOVATION ONE</w:t>
+    </w:r>
+  </w:p>
+  <w:p>
+    <w:pPr>
+      <w:pStyle w:val="Cabealho"/>
+      <w:bidi w:val="0"/>
+      <w:jc w:val="center"/>
+      <w:rPr>
+        <w:rFonts w:ascii="Arial" w:hAnsi="Arial"/>
+        <w:b/>
+        <w:b/>
+        <w:bCs/>
+      </w:rPr>
+    </w:pPr>
+    <w:r>
+      <w:rPr>
+        <w:rFonts w:ascii="Arial" w:hAnsi="Arial"/>
+        <w:b/>
+        <w:bCs/>
+      </w:rPr>
+      <w:t>Prof.: Gabriel Faraday</w:t>
+    </w:r>
+  </w:p>
+  <w:p>
+    <w:pPr>
+      <w:pStyle w:val="Cabealho"/>
+      <w:bidi w:val="0"/>
+      <w:jc w:val="center"/>
+      <w:rPr>
+        <w:rFonts w:ascii="Arial" w:hAnsi="Arial"/>
+        <w:b/>
+        <w:b/>
+        <w:bCs/>
+      </w:rPr>
+    </w:pPr>
+    <w:r>
+      <w:rPr>
+        <w:rFonts w:ascii="Arial" w:hAnsi="Arial"/>
+        <w:b/>
+        <w:bCs/>
+      </w:rPr>
+      <w:t>(07/04/2021)</w:t>
+    </w:r>
+  </w:p>
+</w:hdr>
+</file>
+
+<file path=word/header2.xml><?xml version="1.0" encoding="utf-8"?>
 <w:hdr xmlns:o="urn:schemas-microsoft-com:office:office" xmlns:r="http://schemas.openxmlformats.org/officeDocument/2006/relationships" xmlns:v="urn:schemas-microsoft-com:vml" xmlns:w="http://schemas.openxmlformats.org/wordprocessingml/2006/main" xmlns:w10="urn:schemas-microsoft-com:office:word" xmlns:wp="http://schemas.openxmlformats.org/drawingml/2006/wordprocessingDrawing" xmlns:wps="http://schemas.microsoft.com/office/word/2010/wordprocessingShape" xmlns:wpg="http://schemas.microsoft.com/office/word/2010/wordprocessingGroup" xmlns:mc="http://schemas.openxmlformats.org/markup-compatibility/2006" xmlns:wp14="http://schemas.microsoft.com/office/word/2010/wordprocessingDrawing" xmlns:w14="http://schemas.microsoft.com/office/word/2010/wordml" mc:Ignorable="w14 wp14">
   <w:p>
     <w:pPr>

</xml_diff>